<commit_message>
Update Báo cáo đề xuất dự án_Ver1.docx
</commit_message>
<xml_diff>
--- a/Báo cáo đề xuất dự án_Ver1.docx
+++ b/Báo cáo đề xuất dự án_Ver1.docx
@@ -6462,17 +6462,7 @@
           <w:sz w:val="26"/>
           <w:szCs w:val="26"/>
         </w:rPr>
-        <w:t>Nhận t</w:t>
-      </w:r>
-      <w:bookmarkStart w:id="5" w:name="_GoBack"/>
-      <w:bookmarkEnd w:id="5"/>
-      <w:r>
-        <w:rPr>
-          <w:rFonts w:ascii="Times New Roman" w:hAnsi="Times New Roman" w:cs="Times New Roman"/>
-          <w:sz w:val="26"/>
-          <w:szCs w:val="26"/>
-        </w:rPr>
-        <w:t>hông báo về giao dịch và tài khoản</w:t>
+        <w:t>Nhận thông báo về giao dịch và tài khoản</w:t>
       </w:r>
     </w:p>
     <w:p>
@@ -6535,7 +6525,7 @@
           <w:szCs w:val="26"/>
         </w:rPr>
       </w:pPr>
-      <w:bookmarkStart w:id="6" w:name="_Toc50684976"/>
+      <w:bookmarkStart w:id="5" w:name="_Toc50684976"/>
       <w:r>
         <w:rPr>
           <w:rFonts w:ascii="Times New Roman" w:hAnsi="Times New Roman" w:cs="Times New Roman"/>
@@ -6552,7 +6542,7 @@
         </w:rPr>
         <w:t xml:space="preserve"> để phát triển hệ thống</w:t>
       </w:r>
-      <w:bookmarkEnd w:id="6"/>
+      <w:bookmarkEnd w:id="5"/>
     </w:p>
     <w:p>
       <w:pPr>
@@ -6641,19 +6631,18 @@
           <w:szCs w:val="26"/>
           <w:lang w:val="vi-VN"/>
         </w:rPr>
-        <w:t xml:space="preserve">, </w:t>
-      </w:r>
-      <w:proofErr w:type="gramStart"/>
-      <w:r>
-        <w:rPr>
-          <w:rFonts w:ascii="Times New Roman" w:hAnsi="Times New Roman" w:cs="Times New Roman"/>
-          <w:sz w:val="26"/>
-          <w:szCs w:val="26"/>
-          <w:lang w:val="vi-VN"/>
-        </w:rPr>
-        <w:t>Bootstrap,..</w:t>
-      </w:r>
-      <w:proofErr w:type="gramEnd"/>
+        <w:t>, Bootstrap,</w:t>
+      </w:r>
+      <w:r>
+        <w:rPr>
+          <w:rFonts w:ascii="Times New Roman" w:hAnsi="Times New Roman" w:cs="Times New Roman"/>
+          <w:sz w:val="26"/>
+          <w:szCs w:val="26"/>
+        </w:rPr>
+        <w:t xml:space="preserve"> WordPress</w:t>
+      </w:r>
+      <w:bookmarkStart w:id="6" w:name="_GoBack"/>
+      <w:bookmarkEnd w:id="6"/>
     </w:p>
     <w:p>
       <w:pPr>
@@ -13252,7 +13241,7 @@
 </file>
 
 <file path=customXml/itemProps3.xml><?xml version="1.0" encoding="utf-8"?>
-<ds:datastoreItem xmlns:ds="http://schemas.openxmlformats.org/officeDocument/2006/customXml" ds:itemID="{8236C32B-07D9-44F3-A62C-7E30A51914C0}">
+<ds:datastoreItem xmlns:ds="http://schemas.openxmlformats.org/officeDocument/2006/customXml" ds:itemID="{004EC1E7-CEE6-4663-B74A-179D0F091EEB}">
   <ds:schemaRefs>
     <ds:schemaRef ds:uri="http://schemas.openxmlformats.org/officeDocument/2006/bibliography"/>
   </ds:schemaRefs>

</xml_diff>